<commit_message>
Modif TP et ajout derniers exos
</commit_message>
<xml_diff>
--- a/TP Java 210.docx
+++ b/TP Java 210.docx
@@ -1,602 +1,649 @@
 
 <file path=word/document.xml><?xml version="1.0" encoding="utf-8"?>
-<w:document xmlns:wpc="http://schemas.microsoft.com/office/word/2010/wordprocessingCanvas" xmlns:mc="http://schemas.openxmlformats.org/markup-compatibility/2006" xmlns:o="urn:schemas-microsoft-com:office:office" xmlns:r="http://schemas.openxmlformats.org/officeDocument/2006/relationships" xmlns:m="http://schemas.openxmlformats.org/officeDocument/2006/math" xmlns:v="urn:schemas-microsoft-com:vml" xmlns:wp14="http://schemas.microsoft.com/office/word/2010/wordprocessingDrawing" xmlns:wp="http://schemas.openxmlformats.org/drawingml/2006/wordprocessingDrawing" xmlns:w10="urn:schemas-microsoft-com:office:word" xmlns:w="http://schemas.openxmlformats.org/wordprocessingml/2006/main" xmlns:w14="http://schemas.microsoft.com/office/word/2010/wordml" xmlns:w15="http://schemas.microsoft.com/office/word/2012/wordml" xmlns:wpg="http://schemas.microsoft.com/office/word/2010/wordprocessingGroup" xmlns:wpi="http://schemas.microsoft.com/office/word/2010/wordprocessingInk" xmlns:wne="http://schemas.microsoft.com/office/word/2006/wordml" xmlns:wps="http://schemas.microsoft.com/office/word/2010/wordprocessingShape" mc:Ignorable="w14 w15 wp14">
+<w:document xmlns:o="urn:schemas-microsoft-com:office:office" xmlns:r="http://schemas.openxmlformats.org/officeDocument/2006/relationships" xmlns:v="urn:schemas-microsoft-com:vml" xmlns:w="http://schemas.openxmlformats.org/wordprocessingml/2006/main" xmlns:w10="urn:schemas-microsoft-com:office:word" xmlns:wp="http://schemas.openxmlformats.org/drawingml/2006/wordprocessingDrawing" xmlns:wps="http://schemas.microsoft.com/office/word/2010/wordprocessingShape" xmlns:wpg="http://schemas.microsoft.com/office/word/2010/wordprocessingGroup" xmlns:mc="http://schemas.openxmlformats.org/markup-compatibility/2006" xmlns:wp14="http://schemas.microsoft.com/office/word/2010/wordprocessingDrawing" xmlns:w14="http://schemas.microsoft.com/office/word/2010/wordml" mc:Ignorable="w14 wp14">
   <w:body>
     <w:p>
       <w:pPr>
         <w:pStyle w:val="Titre1"/>
+        <w:spacing w:before="240" w:after="0"/>
         <w:jc w:val="center"/>
-      </w:pPr>
-      <w:r>
+        <w:rPr/>
+      </w:pPr>
+      <w:r>
+        <w:rPr/>
         <w:t>TP Java 210</w:t>
       </w:r>
     </w:p>
     <w:p>
       <w:pPr>
         <w:pStyle w:val="Titre1"/>
-      </w:pPr>
-      <w:r>
+        <w:rPr/>
+      </w:pPr>
+      <w:r>
+        <w:rPr/>
         <w:tab/>
       </w:r>
     </w:p>
     <w:p>
       <w:pPr>
-        <w:pStyle w:val="Paragraphedeliste"/>
-        <w:numPr>
-          <w:ilvl w:val="0"/>
-          <w:numId w:val="1"/>
-        </w:numPr>
-      </w:pPr>
-      <w:r>
+        <w:pStyle w:val="ListParagraph"/>
+        <w:numPr>
+          <w:ilvl w:val="0"/>
+          <w:numId w:val="1"/>
+        </w:numPr>
+        <w:rPr/>
+      </w:pPr>
+      <w:r>
+        <w:rPr/>
+        <w:t>Créer la classe Main et y ajouter la méthode main en tant que point d'entrée du programme.</w:t>
+      </w:r>
+    </w:p>
+    <w:p>
+      <w:pPr>
+        <w:pStyle w:val="ListParagraph"/>
+        <w:numPr>
+          <w:ilvl w:val="0"/>
+          <w:numId w:val="1"/>
+        </w:numPr>
+        <w:rPr/>
+      </w:pPr>
+      <w:r>
+        <w:rPr/>
         <w:t xml:space="preserve">Déclarer au niveau de la classe </w:t>
       </w:r>
       <w:r>
         <w:rPr>
-          <w:rStyle w:val="Sous-titreCar"/>
+          <w:rStyle w:val="SoustitreCar"/>
         </w:rPr>
         <w:t>Sudoku</w:t>
       </w:r>
       <w:r>
-        <w:t>, une constante de classe</w:t>
-      </w:r>
-      <w:r>
-        <w:t xml:space="preserve"> </w:t>
-      </w:r>
-      <w:r>
-        <w:t xml:space="preserve">de type </w:t>
-      </w:r>
-      <w:r>
-        <w:rPr>
-          <w:rStyle w:val="Sous-titreCar"/>
+        <w:rPr/>
+        <w:t xml:space="preserve">, une constante de classe de type </w:t>
+      </w:r>
+      <w:r>
+        <w:rPr>
+          <w:rStyle w:val="SoustitreCar"/>
         </w:rPr>
         <w:t>String</w:t>
       </w:r>
       <w:r>
+        <w:rPr/>
         <w:t xml:space="preserve">, nommée </w:t>
       </w:r>
       <w:r>
         <w:rPr>
-          <w:rStyle w:val="Sous-titreCar"/>
+          <w:rStyle w:val="SoustitreCar"/>
         </w:rPr>
         <w:t>FIN_SAISIE</w:t>
       </w:r>
       <w:r>
+        <w:rPr/>
         <w:t xml:space="preserve"> contenant le texte </w:t>
       </w:r>
       <w:r>
         <w:rPr>
-          <w:rStyle w:val="Sous-titreCar"/>
+          <w:rStyle w:val="SoustitreCar"/>
         </w:rPr>
         <w:t>"FIN"</w:t>
       </w:r>
     </w:p>
     <w:p>
       <w:pPr>
-        <w:pStyle w:val="Paragraphedeliste"/>
-        <w:numPr>
-          <w:ilvl w:val="0"/>
-          <w:numId w:val="1"/>
-        </w:numPr>
-      </w:pPr>
-      <w:r>
+        <w:pStyle w:val="ListParagraph"/>
+        <w:numPr>
+          <w:ilvl w:val="0"/>
+          <w:numId w:val="1"/>
+        </w:numPr>
+        <w:rPr/>
+      </w:pPr>
+      <w:r>
+        <w:rPr/>
         <w:t xml:space="preserve">Déclarer au niveau de la classe </w:t>
       </w:r>
       <w:r>
         <w:rPr>
-          <w:rStyle w:val="Sous-titreCar"/>
+          <w:rStyle w:val="SoustitreCar"/>
         </w:rPr>
         <w:t>Sudoku</w:t>
       </w:r>
       <w:r>
+        <w:rPr/>
         <w:t xml:space="preserve">, un booléen nommé </w:t>
       </w:r>
-      <w:proofErr w:type="spellStart"/>
-      <w:r>
-        <w:rPr>
-          <w:rStyle w:val="Sous-titreCar"/>
+      <w:r>
+        <w:rPr>
+          <w:rStyle w:val="SoustitreCar"/>
         </w:rPr>
         <w:t>resolu</w:t>
       </w:r>
-      <w:proofErr w:type="spellEnd"/>
-      <w:r>
+      <w:r>
+        <w:rPr/>
         <w:t xml:space="preserve"> initialisé à </w:t>
       </w:r>
       <w:r>
         <w:rPr>
-          <w:rStyle w:val="Sous-titreCar"/>
+          <w:rStyle w:val="SoustitreCar"/>
         </w:rPr>
         <w:t>false</w:t>
       </w:r>
     </w:p>
     <w:p>
       <w:pPr>
-        <w:pStyle w:val="Paragraphedeliste"/>
-        <w:numPr>
-          <w:ilvl w:val="0"/>
-          <w:numId w:val="1"/>
-        </w:numPr>
-      </w:pPr>
-      <w:r>
-        <w:t>Déc</w:t>
-      </w:r>
-      <w:r>
-        <w:t xml:space="preserve">larer au niveau de la classe </w:t>
-      </w:r>
-      <w:r>
-        <w:rPr>
-          <w:rStyle w:val="Sous-titreCar"/>
+        <w:pStyle w:val="ListParagraph"/>
+        <w:numPr>
+          <w:ilvl w:val="0"/>
+          <w:numId w:val="1"/>
+        </w:numPr>
+        <w:rPr/>
+      </w:pPr>
+      <w:r>
+        <w:rPr/>
+        <w:t xml:space="preserve">Déclarer au niveau de la classe </w:t>
+      </w:r>
+      <w:r>
+        <w:rPr>
+          <w:rStyle w:val="SoustitreCar"/>
         </w:rPr>
         <w:t>Sudoku</w:t>
       </w:r>
       <w:r>
-        <w:t>, un tableau à deux dimensions</w:t>
-      </w:r>
-      <w:r>
-        <w:t xml:space="preserve"> </w:t>
-      </w:r>
-      <w:r>
-        <w:t xml:space="preserve">pouvant contenir des éléments de type </w:t>
-      </w:r>
-      <w:r>
-        <w:rPr>
-          <w:rStyle w:val="Sous-titreCar"/>
+        <w:rPr/>
+        <w:t xml:space="preserve">, un tableau à deux dimensions pouvant contenir des éléments de type </w:t>
+      </w:r>
+      <w:r>
+        <w:rPr>
+          <w:rStyle w:val="SoustitreCar"/>
         </w:rPr>
         <w:t>short</w:t>
       </w:r>
       <w:r>
+        <w:rPr/>
         <w:t xml:space="preserve">, nommée </w:t>
       </w:r>
-      <w:proofErr w:type="spellStart"/>
-      <w:r>
-        <w:rPr>
-          <w:rStyle w:val="Sous-titreCar"/>
+      <w:r>
+        <w:rPr>
+          <w:rStyle w:val="SoustitreCar"/>
         </w:rPr>
         <w:t>sudokuAResoudre</w:t>
       </w:r>
-      <w:proofErr w:type="spellEnd"/>
-    </w:p>
-    <w:p>
-      <w:pPr>
-        <w:pStyle w:val="Paragraphedeliste"/>
-        <w:numPr>
-          <w:ilvl w:val="0"/>
-          <w:numId w:val="1"/>
-        </w:numPr>
-      </w:pPr>
-      <w:r>
+    </w:p>
+    <w:p>
+      <w:pPr>
+        <w:pStyle w:val="ListParagraph"/>
+        <w:numPr>
+          <w:ilvl w:val="0"/>
+          <w:numId w:val="1"/>
+        </w:numPr>
+        <w:rPr/>
+      </w:pPr>
+      <w:r>
+        <w:rPr/>
         <w:t xml:space="preserve">Créer une méthode </w:t>
       </w:r>
-      <w:proofErr w:type="spellStart"/>
-      <w:r>
-        <w:rPr>
-          <w:rStyle w:val="Sous-titreCar"/>
-        </w:rPr>
-        <w:t>getSudokuAResoudre</w:t>
-      </w:r>
-      <w:proofErr w:type="spellEnd"/>
-      <w:r>
-        <w:rPr>
-          <w:rStyle w:val="Sous-titreCar"/>
-        </w:rPr>
-        <w:t xml:space="preserve"> </w:t>
-      </w:r>
-      <w:r>
-        <w:t>ne prenant aucun argument</w:t>
-      </w:r>
-      <w:r>
-        <w:t xml:space="preserve"> </w:t>
-      </w:r>
-      <w:r>
-        <w:t xml:space="preserve">et retournant le tableau </w:t>
-      </w:r>
-      <w:proofErr w:type="spellStart"/>
-      <w:r>
-        <w:rPr>
-          <w:rStyle w:val="Sous-titreCar"/>
+      <w:r>
+        <w:rPr>
+          <w:rStyle w:val="SoustitreCar"/>
+        </w:rPr>
+        <w:t xml:space="preserve">getSudokuAResoudre </w:t>
+      </w:r>
+      <w:r>
+        <w:rPr/>
+        <w:t xml:space="preserve">ne prenant aucun argument et retournant le tableau </w:t>
+      </w:r>
+      <w:r>
+        <w:rPr>
+          <w:rStyle w:val="SoustitreCar"/>
         </w:rPr>
         <w:t>sudokuAResoudre</w:t>
       </w:r>
-      <w:proofErr w:type="spellEnd"/>
-      <w:r>
-        <w:t xml:space="preserve">. </w:t>
-      </w:r>
-      <w:r>
-        <w:t xml:space="preserve">Créer une méthode </w:t>
-      </w:r>
-      <w:proofErr w:type="spellStart"/>
-      <w:r>
-        <w:rPr>
-          <w:rStyle w:val="Sous-titreCar"/>
-        </w:rPr>
-        <w:t>setSudokuAResoudre</w:t>
-      </w:r>
-      <w:proofErr w:type="spellEnd"/>
-      <w:r>
-        <w:rPr>
-          <w:rStyle w:val="Sous-titreCar"/>
-        </w:rPr>
-        <w:t xml:space="preserve"> </w:t>
-      </w:r>
-      <w:r>
+      <w:r>
+        <w:rPr/>
+        <w:t xml:space="preserve">. Créer une méthode </w:t>
+      </w:r>
+      <w:r>
+        <w:rPr>
+          <w:rStyle w:val="SoustitreCar"/>
+        </w:rPr>
+        <w:t xml:space="preserve">setSudokuAResoudre </w:t>
+      </w:r>
+      <w:r>
+        <w:rPr/>
         <w:t xml:space="preserve">prenant en argument un tableau de </w:t>
       </w:r>
       <w:r>
         <w:rPr>
-          <w:rStyle w:val="Sous-titreCar"/>
+          <w:rStyle w:val="SoustitreCar"/>
         </w:rPr>
         <w:t xml:space="preserve">short </w:t>
       </w:r>
       <w:r>
-        <w:t>à deux dimensions</w:t>
-      </w:r>
-      <w:r>
-        <w:t xml:space="preserve"> </w:t>
-      </w:r>
-      <w:r>
-        <w:t xml:space="preserve">et qui affecte cet argument au tableau </w:t>
-      </w:r>
-      <w:proofErr w:type="spellStart"/>
-      <w:r>
-        <w:rPr>
-          <w:rStyle w:val="Sous-titreCar"/>
+        <w:rPr/>
+        <w:t xml:space="preserve">à deux dimensions et qui affecte cet argument au tableau </w:t>
+      </w:r>
+      <w:r>
+        <w:rPr>
+          <w:rStyle w:val="SoustitreCar"/>
         </w:rPr>
         <w:t>sudokuAResoudre</w:t>
       </w:r>
-      <w:proofErr w:type="spellEnd"/>
-    </w:p>
-    <w:p>
-      <w:pPr>
-        <w:pStyle w:val="Paragraphedeliste"/>
-        <w:numPr>
-          <w:ilvl w:val="0"/>
-          <w:numId w:val="1"/>
-        </w:numPr>
-      </w:pPr>
-      <w:r>
+    </w:p>
+    <w:p>
+      <w:pPr>
+        <w:pStyle w:val="ListParagraph"/>
+        <w:numPr>
+          <w:ilvl w:val="0"/>
+          <w:numId w:val="1"/>
+        </w:numPr>
+        <w:rPr/>
+      </w:pPr>
+      <w:r>
+        <w:rPr/>
         <w:t xml:space="preserve">Dans la méthode </w:t>
       </w:r>
-      <w:proofErr w:type="gramStart"/>
-      <w:r>
-        <w:rPr>
-          <w:rStyle w:val="Sous-titreCar"/>
-        </w:rPr>
-        <w:t>Sudoku(</w:t>
-      </w:r>
-      <w:proofErr w:type="gramEnd"/>
-      <w:r>
-        <w:rPr>
-          <w:rStyle w:val="Sous-titreCar"/>
-        </w:rPr>
-        <w:t>)</w:t>
-      </w:r>
-      <w:r>
-        <w:t>, initialiser le tableau</w:t>
-      </w:r>
-      <w:r>
-        <w:t xml:space="preserve"> </w:t>
-      </w:r>
-      <w:r>
-        <w:t>pour qu'il puisse contenir tous les éléments du sudoku (3 par 3)</w:t>
-      </w:r>
-      <w:r>
-        <w:t>.</w:t>
-      </w:r>
-    </w:p>
-    <w:p>
-      <w:pPr>
-        <w:pStyle w:val="Paragraphedeliste"/>
-        <w:numPr>
-          <w:ilvl w:val="0"/>
-          <w:numId w:val="1"/>
-        </w:numPr>
-      </w:pPr>
-      <w:r>
+      <w:r>
+        <w:rPr>
+          <w:rStyle w:val="SoustitreCar"/>
+        </w:rPr>
+        <w:t>Sudoku()</w:t>
+      </w:r>
+      <w:r>
+        <w:rPr/>
+        <w:t>, initialiser le tableau pour qu'il puisse contenir tous les éléments du sudoku (</w:t>
+      </w:r>
+      <w:r>
+        <w:rPr/>
+        <w:t>9</w:t>
+      </w:r>
+      <w:r>
+        <w:rPr/>
+        <w:t xml:space="preserve"> par </w:t>
+      </w:r>
+      <w:r>
+        <w:rPr/>
+        <w:t>9</w:t>
+      </w:r>
+      <w:r>
+        <w:rPr/>
+        <w:t>).</w:t>
+      </w:r>
+    </w:p>
+    <w:p>
+      <w:pPr>
+        <w:pStyle w:val="ListParagraph"/>
+        <w:numPr>
+          <w:ilvl w:val="0"/>
+          <w:numId w:val="1"/>
+        </w:numPr>
+        <w:rPr/>
+      </w:pPr>
+      <w:r>
+        <w:rPr/>
         <w:t xml:space="preserve">Dans la méthode </w:t>
       </w:r>
-      <w:proofErr w:type="spellStart"/>
-      <w:r>
-        <w:rPr>
-          <w:rStyle w:val="Sous-titreCar"/>
+      <w:r>
+        <w:rPr>
+          <w:rStyle w:val="SoustitreCar"/>
         </w:rPr>
         <w:t>ligneSaisieEstCoherente</w:t>
       </w:r>
-      <w:proofErr w:type="spellEnd"/>
-      <w:r>
+      <w:r>
+        <w:rPr/>
         <w:t xml:space="preserve">, tester le paramètre </w:t>
       </w:r>
-      <w:proofErr w:type="spellStart"/>
-      <w:r>
-        <w:rPr>
-          <w:rStyle w:val="Sous-titreCar"/>
+      <w:r>
+        <w:rPr>
+          <w:rStyle w:val="SoustitreCar"/>
         </w:rPr>
         <w:t>ligneSaisie</w:t>
       </w:r>
-      <w:proofErr w:type="spellEnd"/>
-      <w:r>
-        <w:t xml:space="preserve"> pour vérifier</w:t>
-      </w:r>
-      <w:r>
-        <w:t xml:space="preserve"> que l</w:t>
-      </w:r>
-      <w:r>
-        <w:t>a ligne ne doit pas être nulle ou vide, ou remplie d'espaces</w:t>
-      </w:r>
-    </w:p>
-    <w:p>
-      <w:pPr>
-        <w:pStyle w:val="Paragraphedeliste"/>
-        <w:numPr>
-          <w:ilvl w:val="0"/>
-          <w:numId w:val="1"/>
-        </w:numPr>
+      <w:r>
+        <w:rPr/>
+        <w:t xml:space="preserve"> pour vérifier que la ligne ne doit pas être nulle ou vide, ou remplie d'espaces</w:t>
+      </w:r>
+    </w:p>
+    <w:p>
+      <w:pPr>
+        <w:pStyle w:val="ListParagraph"/>
+        <w:numPr>
+          <w:ilvl w:val="0"/>
+          <w:numId w:val="1"/>
+        </w:numPr>
+        <w:rPr/>
       </w:pPr>
       <w:bookmarkStart w:id="0" w:name="_GoBack"/>
       <w:bookmarkEnd w:id="0"/>
       <w:r>
+        <w:rPr/>
         <w:t xml:space="preserve">Dans la méthode </w:t>
       </w:r>
-      <w:proofErr w:type="spellStart"/>
-      <w:r>
-        <w:rPr>
-          <w:rStyle w:val="Sous-titreCar"/>
+      <w:r>
+        <w:rPr>
+          <w:rStyle w:val="SoustitreCar"/>
         </w:rPr>
         <w:t>ligneSaisieEstCoherente</w:t>
       </w:r>
-      <w:proofErr w:type="spellEnd"/>
-      <w:r>
+      <w:r>
+        <w:rPr/>
         <w:t xml:space="preserve">, tester le paramètre </w:t>
       </w:r>
-      <w:proofErr w:type="spellStart"/>
-      <w:r>
-        <w:rPr>
-          <w:rStyle w:val="Sous-titreCar"/>
+      <w:r>
+        <w:rPr>
+          <w:rStyle w:val="SoustitreCar"/>
         </w:rPr>
         <w:t>ligneSaisie</w:t>
       </w:r>
-      <w:proofErr w:type="spellEnd"/>
-      <w:r>
+      <w:r>
+        <w:rPr/>
         <w:t xml:space="preserve"> pour vérifier qu'il fait 3 caractères</w:t>
       </w:r>
     </w:p>
     <w:p>
       <w:pPr>
-        <w:pStyle w:val="Paragraphedeliste"/>
-        <w:numPr>
-          <w:ilvl w:val="0"/>
-          <w:numId w:val="1"/>
-        </w:numPr>
-      </w:pPr>
-      <w:r>
+        <w:pStyle w:val="ListParagraph"/>
+        <w:numPr>
+          <w:ilvl w:val="0"/>
+          <w:numId w:val="1"/>
+        </w:numPr>
+        <w:rPr/>
+      </w:pPr>
+      <w:r>
+        <w:rPr/>
         <w:t xml:space="preserve">Dans la méthode </w:t>
       </w:r>
-      <w:proofErr w:type="spellStart"/>
-      <w:r>
-        <w:rPr>
-          <w:rStyle w:val="Sous-titreCar"/>
+      <w:r>
+        <w:rPr>
+          <w:rStyle w:val="SoustitreCar"/>
         </w:rPr>
         <w:t>ligneSaisieEstCoherente</w:t>
       </w:r>
-      <w:proofErr w:type="spellEnd"/>
-      <w:r>
+      <w:r>
+        <w:rPr/>
         <w:t xml:space="preserve">, tester le paramètre </w:t>
       </w:r>
-      <w:proofErr w:type="spellStart"/>
-      <w:r>
-        <w:rPr>
-          <w:rStyle w:val="Sous-titreCar"/>
+      <w:r>
+        <w:rPr>
+          <w:rStyle w:val="SoustitreCar"/>
         </w:rPr>
         <w:t>ligneSaisie</w:t>
       </w:r>
-      <w:proofErr w:type="spellEnd"/>
-      <w:r>
+      <w:r>
+        <w:rPr/>
         <w:t xml:space="preserve"> pour vérifier que le premier caractère est un chiffre entre 0 et 8</w:t>
       </w:r>
     </w:p>
     <w:p>
       <w:pPr>
-        <w:pStyle w:val="Paragraphedeliste"/>
-        <w:numPr>
-          <w:ilvl w:val="0"/>
-          <w:numId w:val="1"/>
-        </w:numPr>
-      </w:pPr>
-      <w:r>
+        <w:pStyle w:val="ListParagraph"/>
+        <w:numPr>
+          <w:ilvl w:val="0"/>
+          <w:numId w:val="1"/>
+        </w:numPr>
+        <w:rPr/>
+      </w:pPr>
+      <w:r>
+        <w:rPr/>
         <w:t xml:space="preserve">Dans la méthode </w:t>
       </w:r>
-      <w:proofErr w:type="spellStart"/>
-      <w:r>
-        <w:rPr>
-          <w:rStyle w:val="Sous-titreCar"/>
+      <w:r>
+        <w:rPr>
+          <w:rStyle w:val="SoustitreCar"/>
         </w:rPr>
         <w:t>ligneSaisieEstCoherente</w:t>
       </w:r>
-      <w:proofErr w:type="spellEnd"/>
-      <w:r>
+      <w:r>
+        <w:rPr/>
         <w:t xml:space="preserve">, tester le paramètre </w:t>
       </w:r>
-      <w:proofErr w:type="spellStart"/>
-      <w:r>
-        <w:rPr>
-          <w:rStyle w:val="Sous-titreCar"/>
+      <w:r>
+        <w:rPr>
+          <w:rStyle w:val="SoustitreCar"/>
         </w:rPr>
         <w:t>ligneSaisie</w:t>
       </w:r>
-      <w:proofErr w:type="spellEnd"/>
-      <w:r>
+      <w:r>
+        <w:rPr/>
         <w:t xml:space="preserve"> pour vérifier que le deuxième caractère est un chiffre entre 0 et 8</w:t>
       </w:r>
     </w:p>
     <w:p>
       <w:pPr>
-        <w:pStyle w:val="Paragraphedeliste"/>
-        <w:numPr>
-          <w:ilvl w:val="0"/>
-          <w:numId w:val="1"/>
-        </w:numPr>
-      </w:pPr>
-      <w:r>
+        <w:pStyle w:val="ListParagraph"/>
+        <w:numPr>
+          <w:ilvl w:val="0"/>
+          <w:numId w:val="1"/>
+        </w:numPr>
+        <w:rPr/>
+      </w:pPr>
+      <w:r>
+        <w:rPr/>
         <w:t xml:space="preserve">Dans la méthode </w:t>
       </w:r>
-      <w:proofErr w:type="spellStart"/>
-      <w:r>
-        <w:rPr>
-          <w:rStyle w:val="Sous-titreCar"/>
+      <w:r>
+        <w:rPr>
+          <w:rStyle w:val="SoustitreCar"/>
         </w:rPr>
         <w:t>ligneSaisieEstCoherente</w:t>
       </w:r>
-      <w:proofErr w:type="spellEnd"/>
-      <w:r>
+      <w:r>
+        <w:rPr/>
         <w:t xml:space="preserve">, tester le paramètre </w:t>
       </w:r>
-      <w:proofErr w:type="spellStart"/>
-      <w:r>
-        <w:rPr>
-          <w:rStyle w:val="Sous-titreCar"/>
+      <w:r>
+        <w:rPr>
+          <w:rStyle w:val="SoustitreCar"/>
         </w:rPr>
         <w:t>ligneSaisie</w:t>
       </w:r>
-      <w:proofErr w:type="spellEnd"/>
-      <w:r>
+      <w:r>
+        <w:rPr/>
         <w:t xml:space="preserve"> pour vérifier que le troisième caractère est un chiffre entre 1 et 9</w:t>
       </w:r>
     </w:p>
     <w:p>
       <w:pPr>
-        <w:pStyle w:val="Paragraphedeliste"/>
-        <w:numPr>
-          <w:ilvl w:val="0"/>
-          <w:numId w:val="1"/>
-        </w:numPr>
-      </w:pPr>
-      <w:r>
+        <w:pStyle w:val="ListParagraph"/>
+        <w:numPr>
+          <w:ilvl w:val="0"/>
+          <w:numId w:val="1"/>
+        </w:numPr>
+        <w:rPr/>
+      </w:pPr>
+      <w:r>
+        <w:rPr/>
         <w:t xml:space="preserve">Dans la méthode </w:t>
       </w:r>
-      <w:proofErr w:type="spellStart"/>
-      <w:r>
-        <w:rPr>
-          <w:rStyle w:val="Sous-titreCar"/>
+      <w:r>
+        <w:rPr>
+          <w:rStyle w:val="SoustitreCar"/>
         </w:rPr>
         <w:t>demandeCoordonneesSudoku</w:t>
       </w:r>
-      <w:proofErr w:type="spellEnd"/>
-      <w:r>
-        <w:t>, lire dans la console les coordonnées de chaque chiffre</w:t>
-      </w:r>
-      <w:r>
-        <w:t xml:space="preserve"> </w:t>
-      </w:r>
-      <w:r>
-        <w:t>que doit contenir le sudoku avant résolution tant que l'utilisateur de renseigne pas la valeur FIN</w:t>
-      </w:r>
-      <w:r>
-        <w:t xml:space="preserve"> </w:t>
-      </w:r>
-      <w:r>
-        <w:t xml:space="preserve">indiquant la fin de sa saisie. Contrôler la validité de la ligne en appelant la méthode </w:t>
-      </w:r>
-      <w:proofErr w:type="spellStart"/>
-      <w:r>
-        <w:rPr>
-          <w:rStyle w:val="Sous-titreCar"/>
+      <w:r>
+        <w:rPr/>
+        <w:t xml:space="preserve">, lire dans la console les coordonnées de chaque chiffre que doit contenir le sudoku avant résolution tant que l'utilisateur de renseigne pas la valeur FIN indiquant la fin de sa saisie. Contrôler la validité de la ligne en appelant la méthode </w:t>
+      </w:r>
+      <w:r>
+        <w:rPr>
+          <w:rStyle w:val="SoustitreCar"/>
         </w:rPr>
         <w:t>ligneSaisieEstCoherente</w:t>
       </w:r>
-      <w:proofErr w:type="spellEnd"/>
-      <w:r>
-        <w:t xml:space="preserve"> </w:t>
-      </w:r>
-      <w:r>
-        <w:t>précédemment développée. Mettre les coordonnées saisies dans un tableau de String est le retourner en fin de méthode</w:t>
-      </w:r>
-    </w:p>
-    <w:p>
-      <w:pPr>
-        <w:pStyle w:val="Paragraphedeliste"/>
-        <w:numPr>
-          <w:ilvl w:val="0"/>
-          <w:numId w:val="1"/>
-        </w:numPr>
-      </w:pPr>
-      <w:r>
+      <w:r>
+        <w:rPr/>
+        <w:t xml:space="preserve"> précédemment développée. Mettre les coordonnées saisies dans un tableau de String est le retourner en fin de méthode</w:t>
+      </w:r>
+    </w:p>
+    <w:p>
+      <w:pPr>
+        <w:pStyle w:val="ListParagraph"/>
+        <w:numPr>
+          <w:ilvl w:val="0"/>
+          <w:numId w:val="1"/>
+        </w:numPr>
+        <w:rPr/>
+      </w:pPr>
+      <w:r>
+        <w:rPr/>
         <w:t xml:space="preserve">Ecrire le contenu de la méthode </w:t>
       </w:r>
-      <w:proofErr w:type="spellStart"/>
-      <w:r>
-        <w:rPr>
-          <w:rStyle w:val="Sous-titreCar"/>
+      <w:r>
+        <w:rPr>
+          <w:rStyle w:val="SoustitreCar"/>
         </w:rPr>
         <w:t>remplitSudokuATrous</w:t>
       </w:r>
-      <w:proofErr w:type="spellEnd"/>
-    </w:p>
-    <w:p>
-      <w:pPr>
-        <w:pStyle w:val="Paragraphedeliste"/>
-        <w:numPr>
-          <w:ilvl w:val="0"/>
-          <w:numId w:val="1"/>
-        </w:numPr>
-      </w:pPr>
-      <w:r>
+    </w:p>
+    <w:p>
+      <w:pPr>
+        <w:pStyle w:val="ListParagraph"/>
+        <w:numPr>
+          <w:ilvl w:val="0"/>
+          <w:numId w:val="1"/>
+        </w:numPr>
+        <w:rPr/>
+      </w:pPr>
+      <w:r>
+        <w:rPr/>
         <w:t xml:space="preserve">Ecrire le contenu de la méthode </w:t>
       </w:r>
-      <w:proofErr w:type="spellStart"/>
-      <w:r>
-        <w:rPr>
-          <w:rStyle w:val="Sous-titreCar"/>
+      <w:r>
+        <w:rPr>
+          <w:rStyle w:val="SoustitreCar"/>
         </w:rPr>
         <w:t>ecrireSudoku</w:t>
       </w:r>
-      <w:proofErr w:type="spellEnd"/>
-    </w:p>
-    <w:p>
-      <w:pPr>
-        <w:pStyle w:val="Paragraphedeliste"/>
-        <w:numPr>
-          <w:ilvl w:val="0"/>
-          <w:numId w:val="1"/>
-        </w:numPr>
-      </w:pPr>
-      <w:r>
+    </w:p>
+    <w:p>
+      <w:pPr>
+        <w:pStyle w:val="ListParagraph"/>
+        <w:numPr>
+          <w:ilvl w:val="0"/>
+          <w:numId w:val="1"/>
+        </w:numPr>
+        <w:rPr/>
+      </w:pPr>
+      <w:r>
+        <w:rPr/>
         <w:t xml:space="preserve">Ecrire le contenu de la méthode </w:t>
       </w:r>
-      <w:proofErr w:type="spellStart"/>
-      <w:r>
-        <w:rPr>
-          <w:rStyle w:val="Sous-titreCar"/>
+      <w:r>
+        <w:rPr>
+          <w:rStyle w:val="SoustitreCar"/>
+        </w:rPr>
+        <w:t>estAutorise</w:t>
+      </w:r>
+    </w:p>
+    <w:p>
+      <w:pPr>
+        <w:pStyle w:val="ListParagraph"/>
+        <w:numPr>
+          <w:ilvl w:val="0"/>
+          <w:numId w:val="1"/>
+        </w:numPr>
+        <w:rPr/>
+      </w:pPr>
+      <w:r>
+        <w:rPr/>
+        <w:t xml:space="preserve">Ecrire </w:t>
+      </w:r>
+      <w:r>
+        <w:rPr/>
+        <w:t>l</w:t>
+      </w:r>
+      <w:r>
+        <w:rPr/>
+        <w:t xml:space="preserve">e contenu de la méthode </w:t>
+      </w:r>
+      <w:r>
+        <w:rPr>
+          <w:rStyle w:val="SoustitreCar"/>
         </w:rPr>
         <w:t>resoudre</w:t>
       </w:r>
-      <w:proofErr w:type="spellEnd"/>
-    </w:p>
-    <w:p/>
+    </w:p>
+    <w:p>
+      <w:pPr>
+        <w:pStyle w:val="ListParagraph"/>
+        <w:numPr>
+          <w:ilvl w:val="0"/>
+          <w:numId w:val="1"/>
+        </w:numPr>
+        <w:rPr/>
+      </w:pPr>
+      <w:r>
+        <w:rPr>
+          <w:rStyle w:val="SoustitreCar"/>
+        </w:rPr>
+        <w:t>Ecrire la JavaDoc de la classe et des méthodes non documentées (hors getter/setter) puis la générer,</w:t>
+      </w:r>
+    </w:p>
+    <w:p>
+      <w:pPr>
+        <w:pStyle w:val="ListParagraph"/>
+        <w:numPr>
+          <w:ilvl w:val="0"/>
+          <w:numId w:val="1"/>
+        </w:numPr>
+        <w:rPr/>
+      </w:pPr>
+      <w:r>
+        <w:rPr>
+          <w:rStyle w:val="SoustitreCar"/>
+        </w:rPr>
+        <w:t>Debugguer l'application à partir de la classe Main.</w:t>
+      </w:r>
+    </w:p>
+    <w:p>
+      <w:pPr>
+        <w:pStyle w:val="ListParagraph"/>
+        <w:numPr>
+          <w:ilvl w:val="0"/>
+          <w:numId w:val="1"/>
+        </w:numPr>
+        <w:rPr/>
+      </w:pPr>
+      <w:r>
+        <w:rPr>
+          <w:rStyle w:val="SoustitreCar"/>
+        </w:rPr>
+        <w:t>Finaliser l'exécution de l'application en appelant les méthodes nécessaires dans la méthode main de la classe Main.</w:t>
+      </w:r>
+    </w:p>
+    <w:p>
+      <w:pPr>
+        <w:pStyle w:val="Normal"/>
+        <w:rPr/>
+      </w:pPr>
+      <w:r>
+        <w:rPr/>
+      </w:r>
+    </w:p>
     <w:sectPr>
+      <w:type w:val="nextPage"/>
       <w:pgSz w:w="11906" w:h="16838"/>
-      <w:pgMar w:top="1417" w:right="1417" w:bottom="1417" w:left="1417" w:header="708" w:footer="708" w:gutter="0"/>
-      <w:cols w:space="708"/>
-      <w:docGrid w:linePitch="360"/>
+      <w:pgMar w:left="1417" w:right="1417" w:header="0" w:top="1417" w:footer="0" w:bottom="1417" w:gutter="0"/>
+      <w:pgNumType w:fmt="decimal"/>
+      <w:formProt w:val="false"/>
+      <w:textDirection w:val="lrTb"/>
+      <w:docGrid w:type="default" w:linePitch="360" w:charSpace="4294965247"/>
     </w:sectPr>
   </w:body>
 </w:document>
 </file>
 
 <file path=word/numbering.xml><?xml version="1.0" encoding="utf-8"?>
-<w:numbering xmlns:wpc="http://schemas.microsoft.com/office/word/2010/wordprocessingCanvas" xmlns:mc="http://schemas.openxmlformats.org/markup-compatibility/2006" xmlns:o="urn:schemas-microsoft-com:office:office" xmlns:r="http://schemas.openxmlformats.org/officeDocument/2006/relationships" xmlns:m="http://schemas.openxmlformats.org/officeDocument/2006/math" xmlns:v="urn:schemas-microsoft-com:vml" xmlns:wp14="http://schemas.microsoft.com/office/word/2010/wordprocessingDrawing" xmlns:wp="http://schemas.openxmlformats.org/drawingml/2006/wordprocessingDrawing" xmlns:w10="urn:schemas-microsoft-com:office:word" xmlns:w="http://schemas.openxmlformats.org/wordprocessingml/2006/main" xmlns:w14="http://schemas.microsoft.com/office/word/2010/wordml" xmlns:w15="http://schemas.microsoft.com/office/word/2012/wordml" xmlns:wpg="http://schemas.microsoft.com/office/word/2010/wordprocessingGroup" xmlns:wpi="http://schemas.microsoft.com/office/word/2010/wordprocessingInk" xmlns:wne="http://schemas.microsoft.com/office/word/2006/wordml" xmlns:wps="http://schemas.microsoft.com/office/word/2010/wordprocessingShape" mc:Ignorable="w14 w15 wp14">
-  <w:abstractNum w:abstractNumId="0" w15:restartNumberingAfterBreak="0">
-    <w:nsid w:val="1B250881"/>
-    <w:multiLevelType w:val="hybridMultilevel"/>
-    <w:tmpl w:val="4A6A59EA"/>
-    <w:lvl w:ilvl="0" w:tplc="02106B32">
-      <w:start w:val="1"/>
+<w:numbering xmlns:w="http://schemas.openxmlformats.org/wordprocessingml/2006/main" xmlns:o="urn:schemas-microsoft-com:office:office" xmlns:r="http://schemas.openxmlformats.org/officeDocument/2006/relationships" xmlns:v="urn:schemas-microsoft-com:vml">
+  <w:abstractNum w:abstractNumId="1">
+    <w:lvl w:ilvl="0">
       <w:numFmt w:val="decimal"/>
-      <w:pStyle w:val="Sous-titre"/>
       <w:lvlText w:val="%1."/>
       <w:lvlJc w:val="left"/>
       <w:pPr>
         <w:ind w:left="360" w:hanging="360"/>
       </w:pPr>
     </w:lvl>
-    <w:lvl w:ilvl="1" w:tplc="040C0019">
+    <w:lvl w:ilvl="1">
       <w:start w:val="1"/>
       <w:numFmt w:val="lowerLetter"/>
       <w:lvlText w:val="%2."/>
@@ -605,7 +652,7 @@
         <w:ind w:left="1080" w:hanging="360"/>
       </w:pPr>
     </w:lvl>
-    <w:lvl w:ilvl="2" w:tplc="040C001B" w:tentative="1">
+    <w:lvl w:ilvl="2">
       <w:start w:val="1"/>
       <w:numFmt w:val="lowerRoman"/>
       <w:lvlText w:val="%3."/>
@@ -614,7 +661,7 @@
         <w:ind w:left="1800" w:hanging="180"/>
       </w:pPr>
     </w:lvl>
-    <w:lvl w:ilvl="3" w:tplc="040C000F" w:tentative="1">
+    <w:lvl w:ilvl="3">
       <w:start w:val="1"/>
       <w:numFmt w:val="decimal"/>
       <w:lvlText w:val="%4."/>
@@ -623,7 +670,7 @@
         <w:ind w:left="2520" w:hanging="360"/>
       </w:pPr>
     </w:lvl>
-    <w:lvl w:ilvl="4" w:tplc="040C0019" w:tentative="1">
+    <w:lvl w:ilvl="4">
       <w:start w:val="1"/>
       <w:numFmt w:val="lowerLetter"/>
       <w:lvlText w:val="%5."/>
@@ -632,7 +679,7 @@
         <w:ind w:left="3240" w:hanging="360"/>
       </w:pPr>
     </w:lvl>
-    <w:lvl w:ilvl="5" w:tplc="040C001B" w:tentative="1">
+    <w:lvl w:ilvl="5">
       <w:start w:val="1"/>
       <w:numFmt w:val="lowerRoman"/>
       <w:lvlText w:val="%6."/>
@@ -641,7 +688,7 @@
         <w:ind w:left="3960" w:hanging="180"/>
       </w:pPr>
     </w:lvl>
-    <w:lvl w:ilvl="6" w:tplc="040C000F" w:tentative="1">
+    <w:lvl w:ilvl="6">
       <w:start w:val="1"/>
       <w:numFmt w:val="decimal"/>
       <w:lvlText w:val="%7."/>
@@ -650,7 +697,7 @@
         <w:ind w:left="4680" w:hanging="360"/>
       </w:pPr>
     </w:lvl>
-    <w:lvl w:ilvl="7" w:tplc="040C0019" w:tentative="1">
+    <w:lvl w:ilvl="7">
       <w:start w:val="1"/>
       <w:numFmt w:val="lowerLetter"/>
       <w:lvlText w:val="%8."/>
@@ -659,7 +706,7 @@
         <w:ind w:left="5400" w:hanging="360"/>
       </w:pPr>
     </w:lvl>
-    <w:lvl w:ilvl="8" w:tplc="040C001B" w:tentative="1">
+    <w:lvl w:ilvl="8">
       <w:start w:val="1"/>
       <w:numFmt w:val="lowerRoman"/>
       <w:lvlText w:val="%9."/>
@@ -669,18 +716,140 @@
       </w:pPr>
     </w:lvl>
   </w:abstractNum>
+  <w:abstractNum w:abstractNumId="2">
+    <w:lvl w:ilvl="0">
+      <w:start w:val="1"/>
+      <w:numFmt w:val="none"/>
+      <w:suff w:val="nothing"/>
+      <w:lvlText w:val=""/>
+      <w:lvlJc w:val="left"/>
+      <w:pPr>
+        <w:tabs>
+          <w:tab w:val="num" w:pos="432"/>
+        </w:tabs>
+        <w:ind w:left="432" w:hanging="432"/>
+      </w:pPr>
+    </w:lvl>
+    <w:lvl w:ilvl="1">
+      <w:start w:val="1"/>
+      <w:numFmt w:val="none"/>
+      <w:suff w:val="nothing"/>
+      <w:lvlText w:val=""/>
+      <w:lvlJc w:val="left"/>
+      <w:pPr>
+        <w:tabs>
+          <w:tab w:val="num" w:pos="576"/>
+        </w:tabs>
+        <w:ind w:left="576" w:hanging="576"/>
+      </w:pPr>
+    </w:lvl>
+    <w:lvl w:ilvl="2">
+      <w:start w:val="1"/>
+      <w:numFmt w:val="none"/>
+      <w:suff w:val="nothing"/>
+      <w:lvlText w:val=""/>
+      <w:lvlJc w:val="left"/>
+      <w:pPr>
+        <w:tabs>
+          <w:tab w:val="num" w:pos="720"/>
+        </w:tabs>
+        <w:ind w:left="720" w:hanging="720"/>
+      </w:pPr>
+    </w:lvl>
+    <w:lvl w:ilvl="3">
+      <w:start w:val="1"/>
+      <w:numFmt w:val="none"/>
+      <w:suff w:val="nothing"/>
+      <w:lvlText w:val=""/>
+      <w:lvlJc w:val="left"/>
+      <w:pPr>
+        <w:tabs>
+          <w:tab w:val="num" w:pos="864"/>
+        </w:tabs>
+        <w:ind w:left="864" w:hanging="864"/>
+      </w:pPr>
+    </w:lvl>
+    <w:lvl w:ilvl="4">
+      <w:start w:val="1"/>
+      <w:numFmt w:val="none"/>
+      <w:suff w:val="nothing"/>
+      <w:lvlText w:val=""/>
+      <w:lvlJc w:val="left"/>
+      <w:pPr>
+        <w:tabs>
+          <w:tab w:val="num" w:pos="1008"/>
+        </w:tabs>
+        <w:ind w:left="1008" w:hanging="1008"/>
+      </w:pPr>
+    </w:lvl>
+    <w:lvl w:ilvl="5">
+      <w:start w:val="1"/>
+      <w:numFmt w:val="none"/>
+      <w:suff w:val="nothing"/>
+      <w:lvlText w:val=""/>
+      <w:lvlJc w:val="left"/>
+      <w:pPr>
+        <w:tabs>
+          <w:tab w:val="num" w:pos="1152"/>
+        </w:tabs>
+        <w:ind w:left="1152" w:hanging="1152"/>
+      </w:pPr>
+    </w:lvl>
+    <w:lvl w:ilvl="6">
+      <w:start w:val="1"/>
+      <w:numFmt w:val="none"/>
+      <w:suff w:val="nothing"/>
+      <w:lvlText w:val=""/>
+      <w:lvlJc w:val="left"/>
+      <w:pPr>
+        <w:tabs>
+          <w:tab w:val="num" w:pos="1296"/>
+        </w:tabs>
+        <w:ind w:left="1296" w:hanging="1296"/>
+      </w:pPr>
+    </w:lvl>
+    <w:lvl w:ilvl="7">
+      <w:start w:val="1"/>
+      <w:numFmt w:val="none"/>
+      <w:suff w:val="nothing"/>
+      <w:lvlText w:val=""/>
+      <w:lvlJc w:val="left"/>
+      <w:pPr>
+        <w:tabs>
+          <w:tab w:val="num" w:pos="1440"/>
+        </w:tabs>
+        <w:ind w:left="1440" w:hanging="1440"/>
+      </w:pPr>
+    </w:lvl>
+    <w:lvl w:ilvl="8">
+      <w:start w:val="1"/>
+      <w:numFmt w:val="none"/>
+      <w:suff w:val="nothing"/>
+      <w:lvlText w:val=""/>
+      <w:lvlJc w:val="left"/>
+      <w:pPr>
+        <w:tabs>
+          <w:tab w:val="num" w:pos="1584"/>
+        </w:tabs>
+        <w:ind w:left="1584" w:hanging="1584"/>
+      </w:pPr>
+    </w:lvl>
+  </w:abstractNum>
   <w:num w:numId="1">
-    <w:abstractNumId w:val="0"/>
+    <w:abstractNumId w:val="1"/>
+  </w:num>
+  <w:num w:numId="2">
+    <w:abstractNumId w:val="2"/>
   </w:num>
 </w:numbering>
 </file>
 
 <file path=word/styles.xml><?xml version="1.0" encoding="utf-8"?>
-<w:styles xmlns:mc="http://schemas.openxmlformats.org/markup-compatibility/2006" xmlns:r="http://schemas.openxmlformats.org/officeDocument/2006/relationships" xmlns:w="http://schemas.openxmlformats.org/wordprocessingml/2006/main" xmlns:w14="http://schemas.microsoft.com/office/word/2010/wordml" xmlns:w15="http://schemas.microsoft.com/office/word/2012/wordml" mc:Ignorable="w14 w15">
+<w:styles xmlns:w="http://schemas.openxmlformats.org/wordprocessingml/2006/main" xmlns:w14="http://schemas.microsoft.com/office/word/2010/wordml" xmlns:mc="http://schemas.openxmlformats.org/markup-compatibility/2006" mc:Ignorable="w14">
   <w:docDefaults>
     <w:rPrDefault>
       <w:rPr>
-        <w:rFonts w:asciiTheme="minorHAnsi" w:eastAsiaTheme="minorHAnsi" w:hAnsiTheme="minorHAnsi" w:cstheme="minorBidi"/>
+        <w:rFonts w:ascii="Calibri" w:hAnsi="Calibri" w:eastAsia="Calibri" w:cs="" w:asciiTheme="minorHAnsi" w:cstheme="minorBidi" w:eastAsiaTheme="minorHAnsi" w:hAnsiTheme="minorHAnsi"/>
         <w:sz w:val="22"/>
         <w:szCs w:val="22"/>
         <w:lang w:val="fr-FR" w:eastAsia="en-US" w:bidi="ar-SA"/>
@@ -688,21 +857,21 @@
     </w:rPrDefault>
     <w:pPrDefault>
       <w:pPr>
-        <w:spacing w:after="160" w:line="259" w:lineRule="auto"/>
+        <w:spacing w:lineRule="auto" w:line="259"/>
       </w:pPr>
     </w:pPrDefault>
   </w:docDefaults>
   <w:latentStyles w:defLockedState="0" w:defUIPriority="99" w:defSemiHidden="0" w:defUnhideWhenUsed="0" w:defQFormat="0" w:count="371">
     <w:lsdException w:name="Normal" w:uiPriority="0" w:qFormat="1"/>
     <w:lsdException w:name="heading 1" w:uiPriority="9" w:qFormat="1"/>
-    <w:lsdException w:name="heading 2" w:semiHidden="1" w:uiPriority="9" w:unhideWhenUsed="1" w:qFormat="1"/>
-    <w:lsdException w:name="heading 3" w:semiHidden="1" w:uiPriority="9" w:unhideWhenUsed="1" w:qFormat="1"/>
-    <w:lsdException w:name="heading 4" w:semiHidden="1" w:uiPriority="9" w:unhideWhenUsed="1" w:qFormat="1"/>
-    <w:lsdException w:name="heading 5" w:semiHidden="1" w:uiPriority="9" w:unhideWhenUsed="1" w:qFormat="1"/>
-    <w:lsdException w:name="heading 6" w:semiHidden="1" w:uiPriority="9" w:unhideWhenUsed="1" w:qFormat="1"/>
-    <w:lsdException w:name="heading 7" w:semiHidden="1" w:uiPriority="9" w:unhideWhenUsed="1" w:qFormat="1"/>
-    <w:lsdException w:name="heading 8" w:semiHidden="1" w:uiPriority="9" w:unhideWhenUsed="1" w:qFormat="1"/>
-    <w:lsdException w:name="heading 9" w:semiHidden="1" w:uiPriority="9" w:unhideWhenUsed="1" w:qFormat="1"/>
+    <w:lsdException w:name="heading 2" w:uiPriority="9" w:semiHidden="1" w:unhideWhenUsed="1" w:qFormat="1"/>
+    <w:lsdException w:name="heading 3" w:uiPriority="9" w:semiHidden="1" w:unhideWhenUsed="1" w:qFormat="1"/>
+    <w:lsdException w:name="heading 4" w:uiPriority="9" w:semiHidden="1" w:unhideWhenUsed="1" w:qFormat="1"/>
+    <w:lsdException w:name="heading 5" w:uiPriority="9" w:semiHidden="1" w:unhideWhenUsed="1" w:qFormat="1"/>
+    <w:lsdException w:name="heading 6" w:uiPriority="9" w:semiHidden="1" w:unhideWhenUsed="1" w:qFormat="1"/>
+    <w:lsdException w:name="heading 7" w:uiPriority="9" w:semiHidden="1" w:unhideWhenUsed="1" w:qFormat="1"/>
+    <w:lsdException w:name="heading 8" w:uiPriority="9" w:semiHidden="1" w:unhideWhenUsed="1" w:qFormat="1"/>
+    <w:lsdException w:name="heading 9" w:uiPriority="9" w:semiHidden="1" w:unhideWhenUsed="1" w:qFormat="1"/>
     <w:lsdException w:name="index 1" w:semiHidden="1" w:unhideWhenUsed="1"/>
     <w:lsdException w:name="index 2" w:semiHidden="1" w:unhideWhenUsed="1"/>
     <w:lsdException w:name="index 3" w:semiHidden="1" w:unhideWhenUsed="1"/>
@@ -712,22 +881,22 @@
     <w:lsdException w:name="index 7" w:semiHidden="1" w:unhideWhenUsed="1"/>
     <w:lsdException w:name="index 8" w:semiHidden="1" w:unhideWhenUsed="1"/>
     <w:lsdException w:name="index 9" w:semiHidden="1" w:unhideWhenUsed="1"/>
-    <w:lsdException w:name="toc 1" w:semiHidden="1" w:uiPriority="39" w:unhideWhenUsed="1"/>
-    <w:lsdException w:name="toc 2" w:semiHidden="1" w:uiPriority="39" w:unhideWhenUsed="1"/>
-    <w:lsdException w:name="toc 3" w:semiHidden="1" w:uiPriority="39" w:unhideWhenUsed="1"/>
-    <w:lsdException w:name="toc 4" w:semiHidden="1" w:uiPriority="39" w:unhideWhenUsed="1"/>
-    <w:lsdException w:name="toc 5" w:semiHidden="1" w:uiPriority="39" w:unhideWhenUsed="1"/>
-    <w:lsdException w:name="toc 6" w:semiHidden="1" w:uiPriority="39" w:unhideWhenUsed="1"/>
-    <w:lsdException w:name="toc 7" w:semiHidden="1" w:uiPriority="39" w:unhideWhenUsed="1"/>
-    <w:lsdException w:name="toc 8" w:semiHidden="1" w:uiPriority="39" w:unhideWhenUsed="1"/>
-    <w:lsdException w:name="toc 9" w:semiHidden="1" w:uiPriority="39" w:unhideWhenUsed="1"/>
+    <w:lsdException w:name="toc 1" w:uiPriority="39" w:semiHidden="1" w:unhideWhenUsed="1"/>
+    <w:lsdException w:name="toc 2" w:uiPriority="39" w:semiHidden="1" w:unhideWhenUsed="1"/>
+    <w:lsdException w:name="toc 3" w:uiPriority="39" w:semiHidden="1" w:unhideWhenUsed="1"/>
+    <w:lsdException w:name="toc 4" w:uiPriority="39" w:semiHidden="1" w:unhideWhenUsed="1"/>
+    <w:lsdException w:name="toc 5" w:uiPriority="39" w:semiHidden="1" w:unhideWhenUsed="1"/>
+    <w:lsdException w:name="toc 6" w:uiPriority="39" w:semiHidden="1" w:unhideWhenUsed="1"/>
+    <w:lsdException w:name="toc 7" w:uiPriority="39" w:semiHidden="1" w:unhideWhenUsed="1"/>
+    <w:lsdException w:name="toc 8" w:uiPriority="39" w:semiHidden="1" w:unhideWhenUsed="1"/>
+    <w:lsdException w:name="toc 9" w:uiPriority="39" w:semiHidden="1" w:unhideWhenUsed="1"/>
     <w:lsdException w:name="Normal Indent" w:semiHidden="1" w:unhideWhenUsed="1"/>
     <w:lsdException w:name="footnote text" w:semiHidden="1" w:unhideWhenUsed="1"/>
     <w:lsdException w:name="annotation text" w:semiHidden="1" w:unhideWhenUsed="1"/>
     <w:lsdException w:name="header" w:semiHidden="1" w:unhideWhenUsed="1"/>
     <w:lsdException w:name="footer" w:semiHidden="1" w:unhideWhenUsed="1"/>
     <w:lsdException w:name="index heading" w:semiHidden="1" w:unhideWhenUsed="1"/>
-    <w:lsdException w:name="caption" w:semiHidden="1" w:uiPriority="35" w:unhideWhenUsed="1" w:qFormat="1"/>
+    <w:lsdException w:name="caption" w:uiPriority="35" w:semiHidden="1" w:unhideWhenUsed="1" w:qFormat="1"/>
     <w:lsdException w:name="table of figures" w:semiHidden="1" w:unhideWhenUsed="1"/>
     <w:lsdException w:name="envelope address" w:semiHidden="1" w:unhideWhenUsed="1"/>
     <w:lsdException w:name="envelope return" w:semiHidden="1" w:unhideWhenUsed="1"/>
@@ -758,7 +927,7 @@
     <w:lsdException w:name="Title" w:uiPriority="10" w:qFormat="1"/>
     <w:lsdException w:name="Closing" w:semiHidden="1" w:unhideWhenUsed="1"/>
     <w:lsdException w:name="Signature" w:semiHidden="1" w:unhideWhenUsed="1"/>
-    <w:lsdException w:name="Default Paragraph Font" w:semiHidden="1" w:uiPriority="1" w:unhideWhenUsed="1"/>
+    <w:lsdException w:name="Default Paragraph Font" w:uiPriority="1" w:semiHidden="1" w:unhideWhenUsed="1"/>
     <w:lsdException w:name="Body Text" w:semiHidden="1" w:unhideWhenUsed="1"/>
     <w:lsdException w:name="Body Text Indent" w:semiHidden="1" w:unhideWhenUsed="1"/>
     <w:lsdException w:name="List Continue" w:semiHidden="1" w:unhideWhenUsed="1"/>
@@ -958,8 +1127,8 @@
     <w:lsdException w:name="Subtle Reference" w:uiPriority="31" w:qFormat="1"/>
     <w:lsdException w:name="Intense Reference" w:uiPriority="32" w:qFormat="1"/>
     <w:lsdException w:name="Book Title" w:uiPriority="33" w:qFormat="1"/>
-    <w:lsdException w:name="Bibliography" w:semiHidden="1" w:uiPriority="37" w:unhideWhenUsed="1"/>
-    <w:lsdException w:name="TOC Heading" w:semiHidden="1" w:uiPriority="39" w:unhideWhenUsed="1" w:qFormat="1"/>
+    <w:lsdException w:name="Bibliography" w:uiPriority="37" w:semiHidden="1" w:unhideWhenUsed="1"/>
+    <w:lsdException w:name="TOC Heading" w:uiPriority="39" w:semiHidden="1" w:unhideWhenUsed="1" w:qFormat="1"/>
     <w:lsdException w:name="Plain Table 1" w:uiPriority="41"/>
     <w:lsdException w:name="Plain Table 2" w:uiPriority="42"/>
     <w:lsdException w:name="Plain Table 3" w:uiPriority="43"/>
@@ -1065,18 +1234,31 @@
     <w:lsdException w:name="List Table 6 Colorful Accent 6" w:uiPriority="51"/>
     <w:lsdException w:name="List Table 7 Colorful Accent 6" w:uiPriority="52"/>
   </w:latentStyles>
-  <w:style w:type="paragraph" w:default="1" w:styleId="Normal">
+  <w:style w:type="paragraph" w:styleId="Normal" w:default="1">
     <w:name w:val="Normal"/>
     <w:qFormat/>
+    <w:pPr>
+      <w:widowControl/>
+      <w:bidi w:val="0"/>
+      <w:spacing w:lineRule="auto" w:line="259" w:before="0" w:after="160"/>
+      <w:jc w:val="left"/>
+    </w:pPr>
+    <w:rPr>
+      <w:rFonts w:ascii="Calibri" w:hAnsi="Calibri" w:eastAsia="Calibri" w:cs="" w:asciiTheme="minorHAnsi" w:cstheme="minorBidi" w:eastAsiaTheme="minorHAnsi" w:hAnsiTheme="minorHAnsi"/>
+      <w:color w:val="auto"/>
+      <w:sz w:val="22"/>
+      <w:szCs w:val="22"/>
+      <w:lang w:val="fr-FR" w:eastAsia="en-US" w:bidi="ar-SA"/>
+    </w:rPr>
   </w:style>
   <w:style w:type="paragraph" w:styleId="Titre1">
-    <w:name w:val="heading 1"/>
+    <w:name w:val="Titre 1"/>
     <w:basedOn w:val="Normal"/>
     <w:next w:val="Normal"/>
     <w:link w:val="Titre1Car"/>
     <w:uiPriority w:val="9"/>
     <w:qFormat/>
-    <w:rsid w:val="00515A2C"/>
+    <w:rsid w:val="00515a2c"/>
     <w:pPr>
       <w:keepNext/>
       <w:keepLines/>
@@ -1084,15 +1266,140 @@
       <w:outlineLvl w:val="0"/>
     </w:pPr>
     <w:rPr>
-      <w:rFonts w:asciiTheme="majorHAnsi" w:eastAsiaTheme="majorEastAsia" w:hAnsiTheme="majorHAnsi" w:cstheme="majorBidi"/>
-      <w:color w:val="2E74B5" w:themeColor="accent1" w:themeShade="BF"/>
+      <w:rFonts w:ascii="Calibri Light" w:hAnsi="Calibri Light" w:eastAsia="" w:cs="" w:asciiTheme="majorHAnsi" w:cstheme="majorBidi" w:eastAsiaTheme="majorEastAsia" w:hAnsiTheme="majorHAnsi"/>
+      <w:color w:val="2E74B5" w:themeColor="accent1" w:themeShade="bf"/>
       <w:sz w:val="32"/>
       <w:szCs w:val="32"/>
     </w:rPr>
   </w:style>
-  <w:style w:type="character" w:default="1" w:styleId="Policepardfaut">
+  <w:style w:type="character" w:styleId="DefaultParagraphFont" w:default="1">
     <w:name w:val="Default Paragraph Font"/>
     <w:uiPriority w:val="1"/>
+    <w:semiHidden/>
+    <w:unhideWhenUsed/>
+    <w:qFormat/>
+    <w:rPr/>
+  </w:style>
+  <w:style w:type="character" w:styleId="Titre1Car" w:customStyle="1">
+    <w:name w:val="Titre 1 Car"/>
+    <w:basedOn w:val="DefaultParagraphFont"/>
+    <w:link w:val="Titre1"/>
+    <w:uiPriority w:val="9"/>
+    <w:qFormat/>
+    <w:rsid w:val="00515a2c"/>
+    <w:rPr>
+      <w:rFonts w:ascii="Calibri Light" w:hAnsi="Calibri Light" w:eastAsia="" w:cs="" w:asciiTheme="majorHAnsi" w:cstheme="majorBidi" w:eastAsiaTheme="majorEastAsia" w:hAnsiTheme="majorHAnsi"/>
+      <w:color w:val="2E74B5" w:themeColor="accent1" w:themeShade="bf"/>
+      <w:sz w:val="32"/>
+      <w:szCs w:val="32"/>
+    </w:rPr>
+  </w:style>
+  <w:style w:type="character" w:styleId="SoustitreCar" w:customStyle="1">
+    <w:name w:val="Sous-titre Car"/>
+    <w:basedOn w:val="DefaultParagraphFont"/>
+    <w:link w:val="Sous-titre"/>
+    <w:uiPriority w:val="11"/>
+    <w:qFormat/>
+    <w:rsid w:val="00515a2c"/>
+    <w:rPr>
+      <w:rFonts w:ascii="Courier New" w:hAnsi="Courier New" w:cs="Courier New"/>
+      <w:b/>
+    </w:rPr>
+  </w:style>
+  <w:style w:type="character" w:styleId="Plen" w:customStyle="1">
+    <w:name w:val="pl-en"/>
+    <w:basedOn w:val="DefaultParagraphFont"/>
+    <w:qFormat/>
+    <w:rsid w:val="00515a2c"/>
+    <w:rPr/>
+  </w:style>
+  <w:style w:type="paragraph" w:styleId="Titre">
+    <w:name w:val="Titre"/>
+    <w:basedOn w:val="Normal"/>
+    <w:next w:val="Corpsdetexte"/>
+    <w:qFormat/>
+    <w:pPr>
+      <w:keepNext/>
+      <w:spacing w:before="240" w:after="120"/>
+    </w:pPr>
+    <w:rPr>
+      <w:rFonts w:ascii="Liberation Sans" w:hAnsi="Liberation Sans" w:eastAsia="Droid Sans Fallback" w:cs="FreeSans"/>
+      <w:sz w:val="28"/>
+      <w:szCs w:val="28"/>
+    </w:rPr>
+  </w:style>
+  <w:style w:type="paragraph" w:styleId="Corpsdetexte">
+    <w:name w:val="Corps de texte"/>
+    <w:basedOn w:val="Normal"/>
+    <w:pPr>
+      <w:spacing w:lineRule="auto" w:line="288" w:before="0" w:after="140"/>
+    </w:pPr>
+    <w:rPr/>
+  </w:style>
+  <w:style w:type="paragraph" w:styleId="Liste">
+    <w:name w:val="Liste"/>
+    <w:basedOn w:val="Corpsdetexte"/>
+    <w:pPr/>
+    <w:rPr>
+      <w:rFonts w:cs="FreeSans"/>
+    </w:rPr>
+  </w:style>
+  <w:style w:type="paragraph" w:styleId="Lgende">
+    <w:name w:val="Légende"/>
+    <w:basedOn w:val="Normal"/>
+    <w:pPr>
+      <w:suppressLineNumbers/>
+      <w:spacing w:before="120" w:after="120"/>
+    </w:pPr>
+    <w:rPr>
+      <w:rFonts w:cs="FreeSans"/>
+      <w:i/>
+      <w:iCs/>
+      <w:sz w:val="24"/>
+      <w:szCs w:val="24"/>
+    </w:rPr>
+  </w:style>
+  <w:style w:type="paragraph" w:styleId="Index">
+    <w:name w:val="Index"/>
+    <w:basedOn w:val="Normal"/>
+    <w:qFormat/>
+    <w:pPr>
+      <w:suppressLineNumbers/>
+    </w:pPr>
+    <w:rPr>
+      <w:rFonts w:cs="FreeSans"/>
+    </w:rPr>
+  </w:style>
+  <w:style w:type="paragraph" w:styleId="ListParagraph">
+    <w:name w:val="List Paragraph"/>
+    <w:basedOn w:val="Normal"/>
+    <w:uiPriority w:val="34"/>
+    <w:qFormat/>
+    <w:rsid w:val="00515a2c"/>
+    <w:pPr>
+      <w:spacing w:before="0" w:after="160"/>
+      <w:ind w:left="720" w:hanging="0"/>
+      <w:contextualSpacing/>
+    </w:pPr>
+    <w:rPr/>
+  </w:style>
+  <w:style w:type="paragraph" w:styleId="Soustitre">
+    <w:name w:val="Sous-titre"/>
+    <w:basedOn w:val="ListParagraph"/>
+    <w:next w:val="Normal"/>
+    <w:link w:val="Sous-titreCar"/>
+    <w:uiPriority w:val="11"/>
+    <w:qFormat/>
+    <w:rsid w:val="00515a2c"/>
+    <w:pPr/>
+    <w:rPr>
+      <w:rFonts w:ascii="Courier New" w:hAnsi="Courier New" w:cs="Courier New"/>
+      <w:b/>
+    </w:rPr>
+  </w:style>
+  <w:style w:type="numbering" w:styleId="NoList" w:default="1">
+    <w:name w:val="No List"/>
+    <w:uiPriority w:val="99"/>
     <w:semiHidden/>
     <w:unhideWhenUsed/>
   </w:style>
@@ -1110,70 +1417,6 @@
         <w:right w:w="108" w:type="dxa"/>
       </w:tblCellMar>
     </w:tblPr>
-  </w:style>
-  <w:style w:type="numbering" w:default="1" w:styleId="Aucuneliste">
-    <w:name w:val="No List"/>
-    <w:uiPriority w:val="99"/>
-    <w:semiHidden/>
-    <w:unhideWhenUsed/>
-  </w:style>
-  <w:style w:type="character" w:customStyle="1" w:styleId="Titre1Car">
-    <w:name w:val="Titre 1 Car"/>
-    <w:basedOn w:val="Policepardfaut"/>
-    <w:link w:val="Titre1"/>
-    <w:uiPriority w:val="9"/>
-    <w:rsid w:val="00515A2C"/>
-    <w:rPr>
-      <w:rFonts w:asciiTheme="majorHAnsi" w:eastAsiaTheme="majorEastAsia" w:hAnsiTheme="majorHAnsi" w:cstheme="majorBidi"/>
-      <w:color w:val="2E74B5" w:themeColor="accent1" w:themeShade="BF"/>
-      <w:sz w:val="32"/>
-      <w:szCs w:val="32"/>
-    </w:rPr>
-  </w:style>
-  <w:style w:type="paragraph" w:styleId="Paragraphedeliste">
-    <w:name w:val="List Paragraph"/>
-    <w:basedOn w:val="Normal"/>
-    <w:uiPriority w:val="34"/>
-    <w:qFormat/>
-    <w:rsid w:val="00515A2C"/>
-    <w:pPr>
-      <w:ind w:left="720"/>
-      <w:contextualSpacing/>
-    </w:pPr>
-  </w:style>
-  <w:style w:type="paragraph" w:styleId="Sous-titre">
-    <w:name w:val="Subtitle"/>
-    <w:basedOn w:val="Paragraphedeliste"/>
-    <w:next w:val="Normal"/>
-    <w:link w:val="Sous-titreCar"/>
-    <w:uiPriority w:val="11"/>
-    <w:qFormat/>
-    <w:rsid w:val="00515A2C"/>
-    <w:pPr>
-      <w:numPr>
-        <w:numId w:val="1"/>
-      </w:numPr>
-    </w:pPr>
-    <w:rPr>
-      <w:rFonts w:ascii="Courier New" w:hAnsi="Courier New" w:cs="Courier New"/>
-      <w:b/>
-    </w:rPr>
-  </w:style>
-  <w:style w:type="character" w:customStyle="1" w:styleId="Sous-titreCar">
-    <w:name w:val="Sous-titre Car"/>
-    <w:basedOn w:val="Policepardfaut"/>
-    <w:link w:val="Sous-titre"/>
-    <w:uiPriority w:val="11"/>
-    <w:rsid w:val="00515A2C"/>
-    <w:rPr>
-      <w:rFonts w:ascii="Courier New" w:hAnsi="Courier New" w:cs="Courier New"/>
-      <w:b/>
-    </w:rPr>
-  </w:style>
-  <w:style w:type="character" w:customStyle="1" w:styleId="pl-en">
-    <w:name w:val="pl-en"/>
-    <w:basedOn w:val="Policepardfaut"/>
-    <w:rsid w:val="00515A2C"/>
   </w:style>
 </w:styles>
 </file>

</xml_diff>